<commit_message>
added the correct proj
</commit_message>
<xml_diff>
--- a/4th/group projest/initial design.docx
+++ b/4th/group projest/initial design.docx
@@ -12,53 +12,6 @@
         <w:rPr>
           <w:rFonts w:asciiTheme="majorBidi" w:hAnsiTheme="majorBidi" w:cstheme="majorBidi"/>
         </w:rPr>
-        <w:t>can produce </w:t>
-      </w:r>
-    </w:p>
-    <w:p>
-      <w:pPr>
-        <w:rPr>
-          <w:rFonts w:asciiTheme="majorBidi" w:hAnsiTheme="majorBidi" w:cstheme="majorBidi"/>
-          <w:b/>
-          <w:bCs/>
-        </w:rPr>
-      </w:pPr>
-      <w:r>
-        <w:rPr>
-          <w:rFonts w:asciiTheme="majorBidi" w:hAnsiTheme="majorBidi" w:cstheme="majorBidi"/>
-          <w:b/>
-          <w:bCs/>
-        </w:rPr>
-        <w:t xml:space="preserve">car parts </w:t>
-      </w:r>
-    </w:p>
-    <w:p>
-      <w:pPr>
-        <w:rPr>
-          <w:rFonts w:asciiTheme="majorBidi" w:hAnsiTheme="majorBidi" w:cstheme="majorBidi"/>
-          <w:b/>
-          <w:bCs/>
-        </w:rPr>
-      </w:pPr>
-      <w:r>
-        <w:rPr>
-          <w:rFonts w:asciiTheme="majorBidi" w:hAnsiTheme="majorBidi" w:cstheme="majorBidi"/>
-          <w:b/>
-          <w:bCs/>
-        </w:rPr>
-        <w:t xml:space="preserve">computer builds </w:t>
-      </w:r>
-    </w:p>
-    <w:p>
-      <w:pPr>
-        <w:rPr>
-          <w:rFonts w:asciiTheme="majorBidi" w:hAnsiTheme="majorBidi" w:cstheme="majorBidi"/>
-        </w:rPr>
-      </w:pPr>
-      <w:r>
-        <w:rPr>
-          <w:rFonts w:asciiTheme="majorBidi" w:hAnsiTheme="majorBidi" w:cstheme="majorBidi"/>
-        </w:rPr>
         <w:pict w14:anchorId="55442BB4">
           <v:rect id="_x0000_i1025" style="width:0;height:.75pt" o:hralign="center" o:hrstd="t" o:hrnoshade="t" o:hr="t" fillcolor="#f8faff" stroked="f"/>
         </w:pict>
@@ -360,16 +313,14 @@
         </w:rPr>
         <w:t xml:space="preserve">Machinery </w:t>
       </w:r>
-      <w:proofErr w:type="spellStart"/>
-      <w:r>
-        <w:rPr>
-          <w:rFonts w:asciiTheme="majorBidi" w:hAnsiTheme="majorBidi" w:cstheme="majorBidi"/>
-          <w:b/>
-          <w:bCs/>
-        </w:rPr>
-        <w:t>Catalog</w:t>
-      </w:r>
-      <w:proofErr w:type="spellEnd"/>
+      <w:r>
+        <w:rPr>
+          <w:rFonts w:asciiTheme="majorBidi" w:hAnsiTheme="majorBidi" w:cstheme="majorBidi"/>
+          <w:b/>
+          <w:bCs/>
+        </w:rPr>
+        <w:t>CatLog</w:t>
+      </w:r>
       <w:r>
         <w:rPr>
           <w:rFonts w:asciiTheme="majorBidi" w:hAnsiTheme="majorBidi" w:cstheme="majorBidi"/>
@@ -518,25 +469,15 @@
           <w:b/>
           <w:bCs/>
         </w:rPr>
-        <w:t xml:space="preserve"> (</w:t>
-      </w:r>
-      <w:r>
-        <w:rPr>
-          <w:rFonts w:asciiTheme="majorBidi" w:hAnsiTheme="majorBidi" w:cstheme="majorBidi"/>
-          <w:b/>
-          <w:bCs/>
-          <w:highlight w:val="yellow"/>
-        </w:rPr>
-        <w:t>based on Dhanush idea)</w:t>
-      </w:r>
-      <w:r>
-        <w:rPr>
-          <w:rFonts w:asciiTheme="majorBidi" w:hAnsiTheme="majorBidi" w:cstheme="majorBidi"/>
-          <w:b/>
-          <w:bCs/>
-          <w:highlight w:val="yellow"/>
-        </w:rPr>
-        <w:t xml:space="preserve"> ??</w:t>
+        <w:t xml:space="preserve"> </w:t>
+      </w:r>
+      <w:r>
+        <w:rPr>
+          <w:rFonts w:asciiTheme="majorBidi" w:hAnsiTheme="majorBidi" w:cstheme="majorBidi"/>
+          <w:b/>
+          <w:bCs/>
+        </w:rPr>
+        <w:t>(Ravi and Sahana)</w:t>
       </w:r>
     </w:p>
     <w:p>
@@ -630,7 +571,175 @@
           <w:b/>
           <w:bCs/>
         </w:rPr>
-        <w:t xml:space="preserve"> (Mohammed)</w:t>
+        <w:t xml:space="preserve"> (Mohammed</w:t>
+      </w:r>
+      <w:r>
+        <w:rPr>
+          <w:rFonts w:asciiTheme="majorBidi" w:hAnsiTheme="majorBidi" w:cstheme="majorBidi"/>
+          <w:b/>
+          <w:bCs/>
+        </w:rPr>
+        <w:t xml:space="preserve"> and </w:t>
+      </w:r>
+      <w:r>
+        <w:rPr>
+          <w:rFonts w:asciiTheme="majorBidi" w:hAnsiTheme="majorBidi" w:cstheme="majorBidi"/>
+          <w:b/>
+          <w:bCs/>
+        </w:rPr>
+        <w:t>Dhanush</w:t>
+      </w:r>
+      <w:r>
+        <w:rPr>
+          <w:rFonts w:asciiTheme="majorBidi" w:hAnsiTheme="majorBidi" w:cstheme="majorBidi"/>
+          <w:b/>
+          <w:bCs/>
+        </w:rPr>
+        <w:t>)</w:t>
+      </w:r>
+    </w:p>
+    <w:p>
+      <w:pPr>
+        <w:pStyle w:val="ListParagraph"/>
+        <w:numPr>
+          <w:ilvl w:val="3"/>
+          <w:numId w:val="2"/>
+        </w:numPr>
+        <w:rPr>
+          <w:rFonts w:asciiTheme="majorBidi" w:hAnsiTheme="majorBidi" w:cstheme="majorBidi"/>
+        </w:rPr>
+      </w:pPr>
+      <w:r>
+        <w:rPr>
+          <w:rFonts w:asciiTheme="majorBidi" w:hAnsiTheme="majorBidi" w:cstheme="majorBidi"/>
+        </w:rPr>
+        <w:t>CNC drilling Machine</w:t>
+      </w:r>
+    </w:p>
+    <w:p>
+      <w:pPr>
+        <w:pStyle w:val="ListParagraph"/>
+        <w:numPr>
+          <w:ilvl w:val="3"/>
+          <w:numId w:val="2"/>
+        </w:numPr>
+        <w:rPr>
+          <w:rFonts w:asciiTheme="majorBidi" w:hAnsiTheme="majorBidi" w:cstheme="majorBidi"/>
+        </w:rPr>
+      </w:pPr>
+      <w:r>
+        <w:rPr>
+          <w:rFonts w:asciiTheme="majorBidi" w:hAnsiTheme="majorBidi" w:cstheme="majorBidi"/>
+        </w:rPr>
+        <w:t>Lamination press</w:t>
+      </w:r>
+    </w:p>
+    <w:p>
+      <w:pPr>
+        <w:pStyle w:val="ListParagraph"/>
+        <w:numPr>
+          <w:ilvl w:val="3"/>
+          <w:numId w:val="2"/>
+        </w:numPr>
+        <w:rPr>
+          <w:rFonts w:asciiTheme="majorBidi" w:hAnsiTheme="majorBidi" w:cstheme="majorBidi"/>
+        </w:rPr>
+      </w:pPr>
+      <w:r>
+        <w:rPr>
+          <w:rFonts w:asciiTheme="majorBidi" w:hAnsiTheme="majorBidi" w:cstheme="majorBidi"/>
+        </w:rPr>
+        <w:t xml:space="preserve">Electroplating machine </w:t>
+      </w:r>
+    </w:p>
+    <w:p>
+      <w:pPr>
+        <w:pStyle w:val="ListParagraph"/>
+        <w:numPr>
+          <w:ilvl w:val="3"/>
+          <w:numId w:val="2"/>
+        </w:numPr>
+        <w:rPr>
+          <w:rFonts w:asciiTheme="majorBidi" w:hAnsiTheme="majorBidi" w:cstheme="majorBidi"/>
+        </w:rPr>
+      </w:pPr>
+      <w:r>
+        <w:rPr>
+          <w:rFonts w:asciiTheme="majorBidi" w:hAnsiTheme="majorBidi" w:cstheme="majorBidi"/>
+        </w:rPr>
+        <w:t xml:space="preserve">Soldering machine </w:t>
+      </w:r>
+    </w:p>
+    <w:p>
+      <w:pPr>
+        <w:pStyle w:val="ListParagraph"/>
+        <w:numPr>
+          <w:ilvl w:val="3"/>
+          <w:numId w:val="2"/>
+        </w:numPr>
+        <w:rPr>
+          <w:rFonts w:asciiTheme="majorBidi" w:hAnsiTheme="majorBidi" w:cstheme="majorBidi"/>
+        </w:rPr>
+      </w:pPr>
+      <w:r>
+        <w:rPr>
+          <w:rFonts w:asciiTheme="majorBidi" w:hAnsiTheme="majorBidi" w:cstheme="majorBidi"/>
+        </w:rPr>
+        <w:t>Electrical testing machine</w:t>
+      </w:r>
+    </w:p>
+    <w:p>
+      <w:pPr>
+        <w:pStyle w:val="ListParagraph"/>
+        <w:numPr>
+          <w:ilvl w:val="3"/>
+          <w:numId w:val="2"/>
+        </w:numPr>
+        <w:rPr>
+          <w:rFonts w:asciiTheme="majorBidi" w:hAnsiTheme="majorBidi" w:cstheme="majorBidi"/>
+        </w:rPr>
+      </w:pPr>
+      <w:r>
+        <w:rPr>
+          <w:rFonts w:asciiTheme="majorBidi" w:hAnsiTheme="majorBidi" w:cstheme="majorBidi"/>
+        </w:rPr>
+        <w:t>Pick and Place Machine</w:t>
+      </w:r>
+    </w:p>
+    <w:p>
+      <w:pPr>
+        <w:pStyle w:val="ListParagraph"/>
+        <w:numPr>
+          <w:ilvl w:val="3"/>
+          <w:numId w:val="2"/>
+        </w:numPr>
+        <w:rPr>
+          <w:rFonts w:asciiTheme="majorBidi" w:hAnsiTheme="majorBidi" w:cstheme="majorBidi"/>
+        </w:rPr>
+      </w:pPr>
+      <w:r>
+        <w:rPr>
+          <w:rFonts w:asciiTheme="majorBidi" w:hAnsiTheme="majorBidi" w:cstheme="majorBidi"/>
+        </w:rPr>
+        <w:t>AOI Machine (Automated Optical Inspection)</w:t>
+      </w:r>
+    </w:p>
+    <w:p>
+      <w:pPr>
+        <w:pStyle w:val="ListParagraph"/>
+        <w:numPr>
+          <w:ilvl w:val="3"/>
+          <w:numId w:val="2"/>
+        </w:numPr>
+        <w:rPr>
+          <w:rFonts w:asciiTheme="majorBidi" w:hAnsiTheme="majorBidi" w:cstheme="majorBidi"/>
+        </w:rPr>
+      </w:pPr>
+      <w:r>
+        <w:rPr>
+          <w:rFonts w:asciiTheme="majorBidi" w:hAnsiTheme="majorBidi" w:cstheme="majorBidi"/>
+        </w:rPr>
+        <w:t>Automated Test Equipment</w:t>
       </w:r>
     </w:p>
     <w:p>
@@ -647,6 +756,7 @@
         <w:rPr>
           <w:rFonts w:asciiTheme="majorBidi" w:hAnsiTheme="majorBidi" w:cstheme="majorBidi"/>
         </w:rPr>
+        <w:lastRenderedPageBreak/>
         <w:t>Real-time status display (OK/Warning/Fault).</w:t>
       </w:r>
     </w:p>
@@ -681,7 +791,6 @@
         <w:rPr>
           <w:rFonts w:asciiTheme="majorBidi" w:hAnsiTheme="majorBidi" w:cstheme="majorBidi"/>
         </w:rPr>
-        <w:lastRenderedPageBreak/>
         <w:t>Export PDF/CSV reports for machinery groups or individual machines.</w:t>
       </w:r>
     </w:p>
@@ -735,15 +844,49 @@
           <w:bCs/>
           <w:highlight w:val="yellow"/>
         </w:rPr>
-        <w:t xml:space="preserve"> (??)</w:t>
-      </w:r>
-      <w:r>
-        <w:rPr>
-          <w:rFonts w:asciiTheme="majorBidi" w:hAnsiTheme="majorBidi" w:cstheme="majorBidi"/>
-          <w:b/>
-          <w:bCs/>
-        </w:rPr>
         <w:t xml:space="preserve"> </w:t>
+      </w:r>
+      <w:r>
+        <w:rPr>
+          <w:rFonts w:asciiTheme="majorBidi" w:hAnsiTheme="majorBidi" w:cstheme="majorBidi"/>
+          <w:b/>
+          <w:bCs/>
+        </w:rPr>
+        <w:t>(</w:t>
+      </w:r>
+      <w:r>
+        <w:rPr>
+          <w:rFonts w:asciiTheme="majorBidi" w:hAnsiTheme="majorBidi" w:cstheme="majorBidi"/>
+          <w:b/>
+          <w:bCs/>
+        </w:rPr>
+        <w:t>Vignesh</w:t>
+      </w:r>
+      <w:r>
+        <w:rPr>
+          <w:rFonts w:asciiTheme="majorBidi" w:hAnsiTheme="majorBidi" w:cstheme="majorBidi"/>
+          <w:b/>
+          <w:bCs/>
+        </w:rPr>
+        <w:t xml:space="preserve">, </w:t>
+      </w:r>
+      <w:proofErr w:type="spellStart"/>
+      <w:r>
+        <w:rPr>
+          <w:rFonts w:asciiTheme="majorBidi" w:hAnsiTheme="majorBidi" w:cstheme="majorBidi"/>
+          <w:b/>
+          <w:bCs/>
+        </w:rPr>
+        <w:t>Ronghui</w:t>
+      </w:r>
+      <w:proofErr w:type="spellEnd"/>
+      <w:r>
+        <w:rPr>
+          <w:rFonts w:asciiTheme="majorBidi" w:hAnsiTheme="majorBidi" w:cstheme="majorBidi"/>
+          <w:b/>
+          <w:bCs/>
+        </w:rPr>
+        <w:t>)</w:t>
       </w:r>
     </w:p>
     <w:p>
@@ -911,7 +1054,33 @@
           <w:b/>
           <w:bCs/>
         </w:rPr>
-        <w:t xml:space="preserve"> (Vignesh)</w:t>
+        <w:t xml:space="preserve"> (Vignesh</w:t>
+      </w:r>
+      <w:r>
+        <w:rPr>
+          <w:rFonts w:asciiTheme="majorBidi" w:hAnsiTheme="majorBidi" w:cstheme="majorBidi"/>
+          <w:b/>
+          <w:bCs/>
+        </w:rPr>
+        <w:t xml:space="preserve"> </w:t>
+      </w:r>
+      <w:proofErr w:type="spellStart"/>
+      <w:r>
+        <w:rPr>
+          <w:rFonts w:asciiTheme="majorBidi" w:hAnsiTheme="majorBidi" w:cstheme="majorBidi"/>
+          <w:b/>
+          <w:bCs/>
+        </w:rPr>
+        <w:t>Ronghui</w:t>
+      </w:r>
+      <w:proofErr w:type="spellEnd"/>
+      <w:r>
+        <w:rPr>
+          <w:rFonts w:asciiTheme="majorBidi" w:hAnsiTheme="majorBidi" w:cstheme="majorBidi"/>
+          <w:b/>
+          <w:bCs/>
+        </w:rPr>
+        <w:t>)</w:t>
       </w:r>
     </w:p>
     <w:p>
@@ -1073,7 +1242,7 @@
   <w:abstractNum w:abstractNumId="1" w15:restartNumberingAfterBreak="0">
     <w:nsid w:val="7A9624A4"/>
     <w:multiLevelType w:val="multilevel"/>
-    <w:tmpl w:val="57BAEE48"/>
+    <w:tmpl w:val="4DCACF72"/>
     <w:lvl w:ilvl="0">
       <w:start w:val="1"/>
       <w:numFmt w:val="decimal"/>
@@ -1081,9 +1250,9 @@
       <w:lvlJc w:val="left"/>
       <w:pPr>
         <w:tabs>
-          <w:tab w:val="num" w:pos="720"/>
+          <w:tab w:val="num" w:pos="810"/>
         </w:tabs>
-        <w:ind w:left="720" w:hanging="360"/>
+        <w:ind w:left="810" w:hanging="360"/>
       </w:pPr>
     </w:lvl>
     <w:lvl w:ilvl="1">
@@ -1114,17 +1283,18 @@
         <w:rFonts w:ascii="Symbol" w:eastAsiaTheme="minorHAnsi" w:hAnsi="Symbol" w:cstheme="majorBidi" w:hint="default"/>
       </w:rPr>
     </w:lvl>
-    <w:lvl w:ilvl="3" w:tentative="1">
+    <w:lvl w:ilvl="3">
       <w:start w:val="1"/>
-      <w:numFmt w:val="decimal"/>
+      <w:numFmt w:val="lowerLetter"/>
       <w:lvlText w:val="%4."/>
       <w:lvlJc w:val="left"/>
       <w:pPr>
-        <w:tabs>
-          <w:tab w:val="num" w:pos="2880"/>
-        </w:tabs>
         <w:ind w:left="2880" w:hanging="360"/>
       </w:pPr>
+      <w:rPr>
+        <w:rFonts w:hint="default"/>
+        <w:b/>
+      </w:rPr>
     </w:lvl>
     <w:lvl w:ilvl="4" w:tentative="1">
       <w:start w:val="1"/>

</xml_diff>